<commit_message>
Remplissage de trous module 3
</commit_message>
<xml_diff>
--- a/Pour Examen Intra/Anki/Pour Anki Chapitre 3.docx
+++ b/Pour Examen Intra/Anki/Pour Anki Chapitre 3.docx
@@ -99,39 +99,470 @@
         <w:t>à</w:t>
       </w:r>
       <w:r>
-        <w:t xml:space="preserve"> une fo</w:t>
-      </w:r>
+        <w:t xml:space="preserve"> une forme de système. Comme le nom le suggère c’</w:t>
+      </w:r>
+      <w:r>
+        <w:t xml:space="preserve">est un processus client, </w:t>
+      </w:r>
+      <w:r>
+        <w:t xml:space="preserve">qui demande des ressources et un serveur qui </w:t>
+      </w:r>
+      <w:r>
+        <w:t>fournit</w:t>
+      </w:r>
+      <w:r>
+        <w:t xml:space="preserve"> les ressources. </w:t>
+      </w:r>
+    </w:p>
+    <w:p>
+      <w:r>
+        <w:t>L’architecture client-serveur règle tous les problèmes des autres architectures.</w:t>
+      </w:r>
+    </w:p>
+    <w:p/>
+    <w:p/>
+    <w:p>
+      <w:r>
+        <w:t>Qu’elles sont les avantages d’une d’une architecture client-serveur?</w:t>
+      </w:r>
+    </w:p>
+    <w:p/>
+    <w:p>
+      <w:r>
+        <w:t>Donne un plus grand accès aux base de données existantes</w:t>
+      </w:r>
+    </w:p>
+    <w:p/>
+    <w:p>
+      <w:r>
+        <w:lastRenderedPageBreak/>
+        <w:t>Meilleure Performance :  Parce que différent CPU font des fonctions différentes.</w:t>
+      </w:r>
+    </w:p>
+    <w:p>
+      <w:r>
+        <w:t>Coût matériel diminué : Parce que seulement le serveur a besoin d’une grande capacité de stockage vitesse de processeur.</w:t>
+      </w:r>
+    </w:p>
+    <w:p>
+      <w:r>
+        <w:t xml:space="preserve">Réduction des coût de communication : </w:t>
+      </w:r>
+      <w:r>
+        <w:t>Puisque le SGBD et la base de données est sur la même machine cela réduit le traffic sur le réseau.</w:t>
+      </w:r>
+    </w:p>
+    <w:p>
+      <w:r>
+        <w:t>Augmentation de la cohérence : Le serveur fait seulement les vérifications pour regarder la validité des données au lieu que ce soit codé dans les applications.</w:t>
+      </w:r>
+    </w:p>
+    <w:p>
+      <w:r>
+        <w:t xml:space="preserve"> </w:t>
+      </w:r>
+    </w:p>
+    <w:p>
+      <w:r>
+        <w:t>Veuillez remplir ce schéma :</w:t>
+      </w:r>
+    </w:p>
+    <w:p>
+      <w:r>
+        <w:t>Architecture 2-tier :</w:t>
+      </w:r>
+    </w:p>
+    <w:p>
+      <w:r>
+        <w:rPr>
+          <w:noProof/>
+        </w:rPr>
+        <w:drawing>
+          <wp:inline distT="0" distB="0" distL="0" distR="0" wp14:anchorId="692BA40F" wp14:editId="4F3EBFFA">
+            <wp:extent cx="5486400" cy="3166745"/>
+            <wp:effectExtent l="0" t="0" r="0" b="0"/>
+            <wp:docPr id="1" name="Image 1"/>
+            <wp:cNvGraphicFramePr>
+              <a:graphicFrameLocks xmlns:a="http://schemas.openxmlformats.org/drawingml/2006/main" noChangeAspect="1"/>
+            </wp:cNvGraphicFramePr>
+            <a:graphic xmlns:a="http://schemas.openxmlformats.org/drawingml/2006/main">
+              <a:graphicData uri="http://schemas.openxmlformats.org/drawingml/2006/picture">
+                <pic:pic xmlns:pic="http://schemas.openxmlformats.org/drawingml/2006/picture">
+                  <pic:nvPicPr>
+                    <pic:cNvPr id="0" name="Picture 1"/>
+                    <pic:cNvPicPr>
+                      <a:picLocks noChangeAspect="1" noChangeArrowheads="1"/>
+                    </pic:cNvPicPr>
+                  </pic:nvPicPr>
+                  <pic:blipFill>
+                    <a:blip r:embed="rId4">
+                      <a:extLst>
+                        <a:ext uri="{28A0092B-C50C-407E-A947-70E740481C1C}">
+                          <a14:useLocalDpi xmlns:a14="http://schemas.microsoft.com/office/drawing/2010/main" val="0"/>
+                        </a:ext>
+                      </a:extLst>
+                    </a:blip>
+                    <a:srcRect/>
+                    <a:stretch>
+                      <a:fillRect/>
+                    </a:stretch>
+                  </pic:blipFill>
+                  <pic:spPr bwMode="auto">
+                    <a:xfrm>
+                      <a:off x="0" y="0"/>
+                      <a:ext cx="5486400" cy="3166745"/>
+                    </a:xfrm>
+                    <a:prstGeom prst="rect">
+                      <a:avLst/>
+                    </a:prstGeom>
+                    <a:noFill/>
+                    <a:ln>
+                      <a:noFill/>
+                    </a:ln>
+                  </pic:spPr>
+                </pic:pic>
+              </a:graphicData>
+            </a:graphic>
+          </wp:inline>
+        </w:drawing>
+      </w:r>
+    </w:p>
+    <w:p/>
+    <w:p>
+      <w:r>
+        <w:t>Pourquoi a ton crée l’architecture client-serveur 3 tier?</w:t>
+      </w:r>
+    </w:p>
+    <w:p>
+      <w:r>
+        <w:t xml:space="preserve">L’architecture client-serveur 3 tier à été crée dû a l’évolution des besoins de l’entreprise. </w:t>
+      </w:r>
+    </w:p>
+    <w:p>
+      <w:r>
+        <w:t>Il y a eu deux problèmes d’extensibilité :</w:t>
+      </w:r>
+    </w:p>
+    <w:p>
+      <w:r>
+        <w:t>Les clients devenait trop gros et utilisais des ressources considérable aux ordinateurs pour fonctionner correctement. Cela inclue : L’espace sur le disque la RAM et la puissance du CPU.</w:t>
+      </w:r>
+    </w:p>
+    <w:p>
+      <w:r>
+        <w:t>Surcharge administrative importante au niveau du client.</w:t>
+      </w:r>
+    </w:p>
+    <w:p/>
+    <w:p>
+      <w:r>
+        <w:t xml:space="preserve"> </w:t>
+      </w:r>
+    </w:p>
+    <w:p>
+      <w:r>
+        <w:lastRenderedPageBreak/>
+        <w:t>Qu’elle sont les 3 couches proposé dans un architecture client-serveur 3 tier?</w:t>
+      </w:r>
+    </w:p>
+    <w:p>
+      <w:r>
+        <w:t xml:space="preserve">1ere : Couche Client : </w:t>
+      </w:r>
+      <w:r>
+        <w:t>Qui</w:t>
+      </w:r>
+      <w:r>
+        <w:t xml:space="preserve"> contient l’interface de l’utilisateur.</w:t>
+      </w:r>
+    </w:p>
+    <w:p>
+      <w:r>
+        <w:t>2eme : Le serveur d’application</w:t>
+      </w:r>
+      <w:r>
+        <w:t> :</w:t>
+      </w:r>
+      <w:r>
+        <w:t xml:space="preserve"> Qui contient les calcul logique de l’entreprise et l’envoi de requêtes de données.</w:t>
+      </w:r>
+    </w:p>
+    <w:p>
+      <w:r>
+        <w:t>3eme :  Le serveur de données</w:t>
+      </w:r>
+      <w:r>
+        <w:t> :</w:t>
+      </w:r>
+      <w:r>
+        <w:t xml:space="preserve"> </w:t>
+      </w:r>
+      <w:r>
+        <w:t>Q</w:t>
+      </w:r>
+      <w:r>
+        <w:t>ui contient les validations de données et l’accès à la base de données.</w:t>
+      </w:r>
+    </w:p>
+    <w:p/>
+    <w:p>
+      <w:r>
+        <w:t>Qu’elles sont les avantages de l’architecture client-serveur 3 tiers?</w:t>
+      </w:r>
+    </w:p>
+    <w:p>
+      <w:r>
+        <w:t>Les besoins en matériel sont moin dispendieux : car le client nécessite peu d’espace.</w:t>
+      </w:r>
+    </w:p>
+    <w:p>
+      <w:r>
+        <w:t>La maintenance des applications est centralisé sur un seul serveur : Cela élimine les problèmes de distribution de logiciels.</w:t>
+      </w:r>
+    </w:p>
+    <w:p>
+      <w:r>
+        <w:t>Modularité : Il est possible de modifier ou replacer une couche (1 tier) sans affecter les autres.</w:t>
+      </w:r>
+    </w:p>
+    <w:p>
+      <w:r>
+        <w:t>Séparation des processus de l’entreprise et des fonctions de la base données : Cela permet d’équilibrer le chargement plus facilement.</w:t>
+      </w:r>
+    </w:p>
+    <w:p>
+      <w:r>
+        <w:t>L’architecture 3-tier coincide très bien avec l’environnement web : Car celle-ci à la même structure.</w:t>
+      </w:r>
+    </w:p>
+    <w:p/>
+    <w:p>
+      <w:r>
+        <w:t>Veuillez remplcir ce schéma :</w:t>
+      </w:r>
+    </w:p>
+    <w:p>
+      <w:r>
+        <w:t>Architecture 3-tier</w:t>
+      </w:r>
+    </w:p>
+    <w:p>
+      <w:r>
+        <w:rPr>
+          <w:noProof/>
+        </w:rPr>
+        <w:drawing>
+          <wp:inline distT="0" distB="0" distL="0" distR="0" wp14:anchorId="36E1E5C6" wp14:editId="2D606201">
+            <wp:extent cx="3566160" cy="2743200"/>
+            <wp:effectExtent l="0" t="0" r="0" b="0"/>
+            <wp:docPr id="2" name="Image 2"/>
+            <wp:cNvGraphicFramePr>
+              <a:graphicFrameLocks xmlns:a="http://schemas.openxmlformats.org/drawingml/2006/main" noChangeAspect="1"/>
+            </wp:cNvGraphicFramePr>
+            <a:graphic xmlns:a="http://schemas.openxmlformats.org/drawingml/2006/main">
+              <a:graphicData uri="http://schemas.openxmlformats.org/drawingml/2006/picture">
+                <pic:pic xmlns:pic="http://schemas.openxmlformats.org/drawingml/2006/picture">
+                  <pic:nvPicPr>
+                    <pic:cNvPr id="0" name="Picture 2"/>
+                    <pic:cNvPicPr>
+                      <a:picLocks noChangeAspect="1" noChangeArrowheads="1"/>
+                    </pic:cNvPicPr>
+                  </pic:nvPicPr>
+                  <pic:blipFill>
+                    <a:blip r:embed="rId5">
+                      <a:extLst>
+                        <a:ext uri="{28A0092B-C50C-407E-A947-70E740481C1C}">
+                          <a14:useLocalDpi xmlns:a14="http://schemas.microsoft.com/office/drawing/2010/main" val="0"/>
+                        </a:ext>
+                      </a:extLst>
+                    </a:blip>
+                    <a:srcRect/>
+                    <a:stretch>
+                      <a:fillRect/>
+                    </a:stretch>
+                  </pic:blipFill>
+                  <pic:spPr bwMode="auto">
+                    <a:xfrm>
+                      <a:off x="0" y="0"/>
+                      <a:ext cx="3566160" cy="2743200"/>
+                    </a:xfrm>
+                    <a:prstGeom prst="rect">
+                      <a:avLst/>
+                    </a:prstGeom>
+                    <a:noFill/>
+                    <a:ln>
+                      <a:noFill/>
+                    </a:ln>
+                  </pic:spPr>
+                </pic:pic>
+              </a:graphicData>
+            </a:graphic>
+          </wp:inline>
+        </w:drawing>
+      </w:r>
+    </w:p>
+    <w:p/>
+    <w:p>
+      <w:pPr>
+        <w:spacing w:after="0" w:line="240" w:lineRule="auto"/>
+      </w:pPr>
+      <w:r>
+        <w:lastRenderedPageBreak/>
+        <w:t>Pour qu’elles raisons pourrait vouloir une architecture client-serveur a plus que 3 couches?</w:t>
+      </w:r>
+    </w:p>
+    <w:p>
+      <w:pPr>
+        <w:spacing w:after="0" w:line="240" w:lineRule="auto"/>
+      </w:pPr>
+    </w:p>
+    <w:p>
+      <w:pPr>
+        <w:spacing w:after="0" w:line="240" w:lineRule="auto"/>
+      </w:pPr>
+      <w:r>
+        <w:t>Pour avoir plus de flexibilité et d’extensibilité</w:t>
+      </w:r>
+    </w:p>
+    <w:p>
+      <w:pPr>
+        <w:spacing w:after="0" w:line="240" w:lineRule="auto"/>
+      </w:pPr>
+    </w:p>
+    <w:p>
+      <w:pPr>
+        <w:spacing w:after="0" w:line="240" w:lineRule="auto"/>
+      </w:pPr>
+    </w:p>
+    <w:p>
+      <w:pPr>
+        <w:spacing w:after="0" w:line="240" w:lineRule="auto"/>
+      </w:pPr>
+      <w:r>
+        <w:t>Donner un exemple de couche que l’on pourrait retrouver dans une architecture 4-tier?</w:t>
+      </w:r>
+    </w:p>
+    <w:p>
+      <w:pPr>
+        <w:spacing w:after="0" w:line="240" w:lineRule="auto"/>
+      </w:pPr>
+    </w:p>
+    <w:p>
+      <w:pPr>
+        <w:spacing w:after="0" w:line="240" w:lineRule="auto"/>
+      </w:pPr>
+      <w:r>
+        <w:t>Un serveur web.</w:t>
+      </w:r>
+    </w:p>
+    <w:p>
+      <w:pPr>
+        <w:spacing w:after="0" w:line="240" w:lineRule="auto"/>
+      </w:pPr>
+    </w:p>
+    <w:p>
+      <w:pPr>
+        <w:spacing w:after="0" w:line="240" w:lineRule="auto"/>
+      </w:pPr>
+    </w:p>
+    <w:p>
+      <w:pPr>
+        <w:spacing w:after="0" w:line="240" w:lineRule="auto"/>
+      </w:pPr>
+      <w:r>
+        <w:t>Ou se retrouve les différentes parties (Serveur ou Client) ?</w:t>
+      </w:r>
+    </w:p>
+    <w:p>
+      <w:pPr>
+        <w:spacing w:after="0" w:line="240" w:lineRule="auto"/>
+      </w:pPr>
+    </w:p>
+    <w:p>
+      <w:r>
+        <w:rPr>
+          <w:noProof/>
+        </w:rPr>
+        <w:drawing>
+          <wp:inline distT="0" distB="0" distL="0" distR="0" wp14:anchorId="7C4B3475" wp14:editId="0383FCAE">
+            <wp:extent cx="5486400" cy="1283970"/>
+            <wp:effectExtent l="0" t="0" r="0" b="0"/>
+            <wp:docPr id="17" name="Image 21"/>
+            <wp:cNvGraphicFramePr>
+              <a:graphicFrameLocks xmlns:a="http://schemas.openxmlformats.org/drawingml/2006/main" noChangeAspect="1"/>
+            </wp:cNvGraphicFramePr>
+            <a:graphic xmlns:a="http://schemas.openxmlformats.org/drawingml/2006/main">
+              <a:graphicData uri="http://schemas.openxmlformats.org/drawingml/2006/picture">
+                <pic:pic xmlns:pic="http://schemas.openxmlformats.org/drawingml/2006/picture">
+                  <pic:nvPicPr>
+                    <pic:cNvPr id="17" name="Image 21"/>
+                    <pic:cNvPicPr>
+                      <a:picLocks noChangeAspect="1" noChangeArrowheads="1"/>
+                    </pic:cNvPicPr>
+                  </pic:nvPicPr>
+                  <pic:blipFill>
+                    <a:blip r:embed="rId6"/>
+                    <a:stretch>
+                      <a:fillRect/>
+                    </a:stretch>
+                  </pic:blipFill>
+                  <pic:spPr bwMode="auto">
+                    <a:xfrm>
+                      <a:off x="0" y="0"/>
+                      <a:ext cx="5486400" cy="1283970"/>
+                    </a:xfrm>
+                    <a:prstGeom prst="rect">
+                      <a:avLst/>
+                    </a:prstGeom>
+                  </pic:spPr>
+                </pic:pic>
+              </a:graphicData>
+            </a:graphic>
+          </wp:inline>
+        </w:drawing>
+      </w:r>
+    </w:p>
+    <w:p/>
+    <w:p/>
+    <w:p>
+      <w:r>
+        <w:t xml:space="preserve">Qu’est-ce qu’un Middleware?  C’est un programme qui connecte des composantes logiciels ou des applications : Permet la communication entre plusieurs logiciels différents (disparate) </w:t>
+      </w:r>
+    </w:p>
+    <w:p>
+      <w:r>
+        <w:t>Ex : MTT(?)</w:t>
+      </w:r>
+    </w:p>
+    <w:p/>
+    <w:p>
+      <w:r>
+        <w:t>Qu’est-ce qu’un Moniteur de traitement de transaction (TPM, transaction processing monitor)?</w:t>
+      </w:r>
+    </w:p>
+    <w:p>
+      <w:r>
+        <w:t>C’est un programme qui contrôle les transfers de données entre les clients et les serveurs  pour offrir un environnement cohérent.</w:t>
+      </w:r>
+    </w:p>
+    <w:p/>
+    <w:p>
+      <w:r>
+        <w:t>Où se retrouve le moniteur de traitement de transaction dans l’architecture 3-tier?</w:t>
+      </w:r>
+    </w:p>
+    <w:p>
+      <w:r>
+        <w:t>Dans le serveur d’application.</w:t>
+      </w:r>
+    </w:p>
+    <w:p/>
+    <w:p>
       <w:bookmarkStart w:id="0" w:name="_GoBack"/>
       <w:bookmarkEnd w:id="0"/>
-      <w:r>
-        <w:t>rme de système. Comme le nom le suggère c’</w:t>
-      </w:r>
-      <w:r>
-        <w:t xml:space="preserve">est un processus client, </w:t>
-      </w:r>
-      <w:r>
-        <w:t xml:space="preserve">qui demande des ressources et un serveur qui </w:t>
-      </w:r>
-      <w:r>
-        <w:t>fournit</w:t>
-      </w:r>
-      <w:r>
-        <w:t xml:space="preserve"> les ressources. </w:t>
-      </w:r>
-    </w:p>
-    <w:p>
-      <w:r>
-        <w:t>(</w:t>
-      </w:r>
-      <w:proofErr w:type="gramStart"/>
-      <w:r>
-        <w:t>à</w:t>
-      </w:r>
-      <w:proofErr w:type="gramEnd"/>
-      <w:r>
-        <w:t xml:space="preserve"> compléter)</w:t>
-      </w:r>
-    </w:p>
+    </w:p>
+    <w:p/>
+    <w:p/>
     <w:p/>
     <w:sectPr>
       <w:pgSz w:w="12240" w:h="15840"/>
@@ -160,7 +591,7 @@
       </w:pPr>
     </w:pPrDefault>
   </w:docDefaults>
-  <w:latentStyles w:defLockedState="0" w:defUIPriority="99" w:defSemiHidden="0" w:defUnhideWhenUsed="0" w:defQFormat="0" w:count="375">
+  <w:latentStyles w:defLockedState="0" w:defUIPriority="99" w:defSemiHidden="0" w:defUnhideWhenUsed="0" w:defQFormat="0" w:count="376">
     <w:lsdException w:name="Normal" w:uiPriority="0" w:qFormat="1"/>
     <w:lsdException w:name="heading 1" w:uiPriority="9" w:qFormat="1"/>
     <w:lsdException w:name="heading 2" w:semiHidden="1" w:uiPriority="9" w:unhideWhenUsed="1" w:qFormat="1"/>
@@ -266,7 +697,6 @@
     <w:lsdException w:name="HTML Sample" w:semiHidden="1" w:unhideWhenUsed="1"/>
     <w:lsdException w:name="HTML Typewriter" w:semiHidden="1" w:unhideWhenUsed="1"/>
     <w:lsdException w:name="HTML Variable" w:semiHidden="1" w:unhideWhenUsed="1"/>
-    <w:lsdException w:name="Normal Table" w:semiHidden="1" w:unhideWhenUsed="1"/>
     <w:lsdException w:name="annotation subject" w:semiHidden="1" w:unhideWhenUsed="1"/>
     <w:lsdException w:name="No List" w:semiHidden="1" w:unhideWhenUsed="1"/>
     <w:lsdException w:name="Outline List 1" w:semiHidden="1" w:unhideWhenUsed="1"/>
@@ -313,10 +743,8 @@
     <w:lsdException w:name="Table Subtle 2" w:semiHidden="1" w:unhideWhenUsed="1"/>
     <w:lsdException w:name="Table Web 1" w:semiHidden="1" w:unhideWhenUsed="1"/>
     <w:lsdException w:name="Table Web 2" w:semiHidden="1" w:unhideWhenUsed="1"/>
-    <w:lsdException w:name="Table Web 3" w:semiHidden="1" w:unhideWhenUsed="1"/>
     <w:lsdException w:name="Balloon Text" w:semiHidden="1" w:unhideWhenUsed="1"/>
     <w:lsdException w:name="Table Grid" w:uiPriority="39"/>
-    <w:lsdException w:name="Table Theme" w:semiHidden="1" w:unhideWhenUsed="1"/>
     <w:lsdException w:name="Placeholder Text" w:semiHidden="1"/>
     <w:lsdException w:name="No Spacing" w:uiPriority="1" w:qFormat="1"/>
     <w:lsdException w:name="Light Shading" w:uiPriority="60"/>
@@ -536,6 +964,7 @@
     <w:lsdException w:name="Smart Hyperlink" w:semiHidden="1" w:unhideWhenUsed="1"/>
     <w:lsdException w:name="Hashtag" w:semiHidden="1" w:unhideWhenUsed="1"/>
     <w:lsdException w:name="Unresolved Mention" w:semiHidden="1" w:unhideWhenUsed="1"/>
+    <w:lsdException w:name="Smart Link" w:semiHidden="1" w:unhideWhenUsed="1"/>
   </w:latentStyles>
   <w:style w:type="paragraph" w:default="1" w:styleId="Normal">
     <w:name w:val="Normal"/>

</xml_diff>

<commit_message>
Ajout de notes pour Doc du Anki Chapitre 3
Non complété, car le prof n'a pas terminé le chapitre.
</commit_message>
<xml_diff>
--- a/Pour Examen Intra/Anki/Pour Anki Chapitre 3.docx
+++ b/Pour Examen Intra/Anki/Pour Anki Chapitre 3.docx
@@ -53,7 +53,15 @@
     </w:p>
     <w:p>
       <w:r>
-        <w:t xml:space="preserve">Dans l’architecture serveur-fichier un ordinateur sert d’entreposage de base de données, ce serveur est accessible depuis un réseau local LAN. Le SGBD et les applications se retrouvent tous sur les machines des utilisateurs. </w:t>
+        <w:t xml:space="preserve">Dans l’architecture serveur-fichier un ordinateur sert d’entreposage de base de données, ce </w:t>
+      </w:r>
+      <w:proofErr w:type="gramStart"/>
+      <w:r>
+        <w:t>serveur</w:t>
+      </w:r>
+      <w:proofErr w:type="gramEnd"/>
+      <w:r>
+        <w:t xml:space="preserve"> est accessible depuis un réseau local LAN. Le SGBD et les applications se retrouvent tous sur les machines des utilisateurs. </w:t>
       </w:r>
     </w:p>
     <w:p>
@@ -123,13 +131,29 @@
     <w:p/>
     <w:p>
       <w:r>
-        <w:t>Qu’elles sont les avantages d’une d’une architecture client-serveur?</w:t>
-      </w:r>
-    </w:p>
-    <w:p/>
-    <w:p>
-      <w:r>
-        <w:t>Donne un plus grand accès aux base de données existantes</w:t>
+        <w:t xml:space="preserve">Qu’elles sont les avantages d’une </w:t>
+      </w:r>
+      <w:proofErr w:type="spellStart"/>
+      <w:r>
+        <w:t>d’une</w:t>
+      </w:r>
+      <w:proofErr w:type="spellEnd"/>
+      <w:r>
+        <w:t xml:space="preserve"> architecture client-serveur?</w:t>
+      </w:r>
+    </w:p>
+    <w:p/>
+    <w:p>
+      <w:r>
+        <w:t xml:space="preserve">Donne un plus grand accès </w:t>
+      </w:r>
+      <w:proofErr w:type="gramStart"/>
+      <w:r>
+        <w:t>aux base</w:t>
+      </w:r>
+      <w:proofErr w:type="gramEnd"/>
+      <w:r>
+        <w:t xml:space="preserve"> de données existantes</w:t>
       </w:r>
     </w:p>
     <w:p/>
@@ -146,10 +170,26 @@
     </w:p>
     <w:p>
       <w:r>
-        <w:t xml:space="preserve">Réduction des coût de communication : </w:t>
-      </w:r>
-      <w:r>
-        <w:t>Puisque le SGBD et la base de données est sur la même machine cela réduit le traffic sur le réseau.</w:t>
+        <w:t xml:space="preserve">Réduction </w:t>
+      </w:r>
+      <w:proofErr w:type="gramStart"/>
+      <w:r>
+        <w:t>des coût</w:t>
+      </w:r>
+      <w:proofErr w:type="gramEnd"/>
+      <w:r>
+        <w:t xml:space="preserve"> de communication : </w:t>
+      </w:r>
+      <w:r>
+        <w:t xml:space="preserve">Puisque le SGBD et la base de données est sur la même machine cela réduit le </w:t>
+      </w:r>
+      <w:proofErr w:type="spellStart"/>
+      <w:r>
+        <w:t>traffic</w:t>
+      </w:r>
+      <w:proofErr w:type="spellEnd"/>
+      <w:r>
+        <w:t xml:space="preserve"> sur le réseau.</w:t>
       </w:r>
     </w:p>
     <w:p>
@@ -230,12 +270,62 @@
     <w:p/>
     <w:p>
       <w:r>
-        <w:t>Pourquoi a ton crée l’architecture client-serveur 3 tier?</w:t>
-      </w:r>
-    </w:p>
-    <w:p>
-      <w:r>
-        <w:t xml:space="preserve">L’architecture client-serveur 3 tier à été crée dû a l’évolution des besoins de l’entreprise. </w:t>
+        <w:t xml:space="preserve">Pourquoi </w:t>
+      </w:r>
+      <w:proofErr w:type="spellStart"/>
+      <w:r>
+        <w:t>a</w:t>
+      </w:r>
+      <w:proofErr w:type="spellEnd"/>
+      <w:r>
+        <w:t xml:space="preserve"> ton crée l’architecture client-serveur 3 </w:t>
+      </w:r>
+      <w:proofErr w:type="spellStart"/>
+      <w:r>
+        <w:t>tier</w:t>
+      </w:r>
+      <w:proofErr w:type="spellEnd"/>
+      <w:r>
+        <w:t>?</w:t>
+      </w:r>
+    </w:p>
+    <w:p>
+      <w:r>
+        <w:t xml:space="preserve">L’architecture client-serveur 3 </w:t>
+      </w:r>
+      <w:proofErr w:type="spellStart"/>
+      <w:r>
+        <w:t>tier</w:t>
+      </w:r>
+      <w:proofErr w:type="spellEnd"/>
+      <w:r>
+        <w:t xml:space="preserve"> </w:t>
+      </w:r>
+      <w:proofErr w:type="spellStart"/>
+      <w:r>
+        <w:t>à</w:t>
+      </w:r>
+      <w:proofErr w:type="spellEnd"/>
+      <w:r>
+        <w:t xml:space="preserve"> été </w:t>
+      </w:r>
+      <w:proofErr w:type="spellStart"/>
+      <w:r>
+        <w:t>crée</w:t>
+      </w:r>
+      <w:proofErr w:type="spellEnd"/>
+      <w:r>
+        <w:t xml:space="preserve"> dû </w:t>
+      </w:r>
+      <w:proofErr w:type="spellStart"/>
+      <w:proofErr w:type="gramStart"/>
+      <w:r>
+        <w:t>a</w:t>
+      </w:r>
+      <w:proofErr w:type="spellEnd"/>
+      <w:proofErr w:type="gramEnd"/>
+      <w:r>
+        <w:t xml:space="preserve"> l’évolution des besoins de l’entreprise. </w:t>
       </w:r>
     </w:p>
     <w:p>
@@ -245,7 +335,15 @@
     </w:p>
     <w:p>
       <w:r>
-        <w:t>Les clients devenait trop gros et utilisais des ressources considérable aux ordinateurs pour fonctionner correctement. Cela inclue : L’espace sur le disque la RAM et la puissance du CPU.</w:t>
+        <w:t xml:space="preserve">Les clients </w:t>
+      </w:r>
+      <w:proofErr w:type="gramStart"/>
+      <w:r>
+        <w:t>devenait</w:t>
+      </w:r>
+      <w:proofErr w:type="gramEnd"/>
+      <w:r>
+        <w:t xml:space="preserve"> trop gros et utilisais des ressources considérable aux ordinateurs pour fonctionner correctement. Cela inclue : L’espace sur le disque la RAM et la puissance du CPU.</w:t>
       </w:r>
     </w:p>
     <w:p>
@@ -260,9 +358,22 @@
       </w:r>
     </w:p>
     <w:p>
+      <w:proofErr w:type="gramStart"/>
       <w:r>
         <w:lastRenderedPageBreak/>
-        <w:t>Qu’elle sont les 3 couches proposé dans un architecture client-serveur 3 tier?</w:t>
+        <w:t>Qu’elle sont</w:t>
+      </w:r>
+      <w:proofErr w:type="gramEnd"/>
+      <w:r>
+        <w:t xml:space="preserve"> les 3 couches proposé dans un architecture client-serveur 3 </w:t>
+      </w:r>
+      <w:proofErr w:type="spellStart"/>
+      <w:r>
+        <w:t>tier</w:t>
+      </w:r>
+      <w:proofErr w:type="spellEnd"/>
+      <w:r>
+        <w:t>?</w:t>
       </w:r>
     </w:p>
     <w:p>
@@ -284,7 +395,15 @@
         <w:t> :</w:t>
       </w:r>
       <w:r>
-        <w:t xml:space="preserve"> Qui contient les calcul logique de l’entreprise et l’envoi de requêtes de données.</w:t>
+        <w:t xml:space="preserve"> Qui contient </w:t>
+      </w:r>
+      <w:proofErr w:type="gramStart"/>
+      <w:r>
+        <w:t>les calcul logique</w:t>
+      </w:r>
+      <w:proofErr w:type="gramEnd"/>
+      <w:r>
+        <w:t xml:space="preserve"> de l’entreprise et l’envoi de requêtes de données.</w:t>
       </w:r>
     </w:p>
     <w:p>
@@ -312,17 +431,41 @@
     </w:p>
     <w:p>
       <w:r>
-        <w:t>Les besoins en matériel sont moin dispendieux : car le client nécessite peu d’espace.</w:t>
-      </w:r>
-    </w:p>
-    <w:p>
-      <w:r>
-        <w:t>La maintenance des applications est centralisé sur un seul serveur : Cela élimine les problèmes de distribution de logiciels.</w:t>
-      </w:r>
-    </w:p>
-    <w:p>
-      <w:r>
-        <w:t>Modularité : Il est possible de modifier ou replacer une couche (1 tier) sans affecter les autres.</w:t>
+        <w:t xml:space="preserve">Les besoins en matériel sont </w:t>
+      </w:r>
+      <w:proofErr w:type="spellStart"/>
+      <w:r>
+        <w:t>moin</w:t>
+      </w:r>
+      <w:proofErr w:type="spellEnd"/>
+      <w:r>
+        <w:t xml:space="preserve"> dispendieux : car le client nécessite peu d’espace.</w:t>
+      </w:r>
+    </w:p>
+    <w:p>
+      <w:r>
+        <w:t xml:space="preserve">La maintenance des applications est </w:t>
+      </w:r>
+      <w:proofErr w:type="gramStart"/>
+      <w:r>
+        <w:t>centralisé</w:t>
+      </w:r>
+      <w:proofErr w:type="gramEnd"/>
+      <w:r>
+        <w:t xml:space="preserve"> sur un seul serveur : Cela élimine les problèmes de distribution de logiciels.</w:t>
+      </w:r>
+    </w:p>
+    <w:p>
+      <w:r>
+        <w:t xml:space="preserve">Modularité : Il est possible de modifier ou replacer une couche (1 </w:t>
+      </w:r>
+      <w:proofErr w:type="spellStart"/>
+      <w:r>
+        <w:t>tier</w:t>
+      </w:r>
+      <w:proofErr w:type="spellEnd"/>
+      <w:r>
+        <w:t>) sans affecter les autres.</w:t>
       </w:r>
     </w:p>
     <w:p>
@@ -332,13 +475,29 @@
     </w:p>
     <w:p>
       <w:r>
-        <w:t>L’architecture 3-tier coincide très bien avec l’environnement web : Car celle-ci à la même structure.</w:t>
-      </w:r>
-    </w:p>
-    <w:p/>
-    <w:p>
-      <w:r>
-        <w:t>Veuillez remplcir ce schéma :</w:t>
+        <w:t xml:space="preserve">L’architecture 3-tier </w:t>
+      </w:r>
+      <w:proofErr w:type="spellStart"/>
+      <w:r>
+        <w:t>coincide</w:t>
+      </w:r>
+      <w:proofErr w:type="spellEnd"/>
+      <w:r>
+        <w:t xml:space="preserve"> très bien avec l’environnement web : Car celle-ci à la même structure.</w:t>
+      </w:r>
+    </w:p>
+    <w:p/>
+    <w:p>
+      <w:r>
+        <w:t xml:space="preserve">Veuillez </w:t>
+      </w:r>
+      <w:proofErr w:type="spellStart"/>
+      <w:r>
+        <w:t>remplcir</w:t>
+      </w:r>
+      <w:proofErr w:type="spellEnd"/>
+      <w:r>
+        <w:t xml:space="preserve"> ce schéma :</w:t>
       </w:r>
     </w:p>
     <w:p>
@@ -526,7 +685,15 @@
     <w:p/>
     <w:p>
       <w:r>
-        <w:t xml:space="preserve">Qu’est-ce qu’un Middleware?  C’est un programme qui connecte des composantes logiciels ou des applications : Permet la communication entre plusieurs logiciels différents (disparate) </w:t>
+        <w:t xml:space="preserve">Qu’est-ce qu’un Middleware?  C’est un programme qui connecte </w:t>
+      </w:r>
+      <w:proofErr w:type="gramStart"/>
+      <w:r>
+        <w:t>des composantes logiciels</w:t>
+      </w:r>
+      <w:proofErr w:type="gramEnd"/>
+      <w:r>
+        <w:t xml:space="preserve"> ou des applications : Permet la communication entre plusieurs logiciels différents (disparate) </w:t>
       </w:r>
     </w:p>
     <w:p>
@@ -537,12 +704,36 @@
     <w:p/>
     <w:p>
       <w:r>
-        <w:t>Qu’est-ce qu’un Moniteur de traitement de transaction (TPM, transaction processing monitor)?</w:t>
-      </w:r>
-    </w:p>
-    <w:p>
-      <w:r>
-        <w:t>C’est un programme qui contrôle les transfers de données entre les clients et les serveurs  pour offrir un environnement cohérent.</w:t>
+        <w:t xml:space="preserve">Qu’est-ce qu’un Moniteur de traitement de transaction (TPM, transaction </w:t>
+      </w:r>
+      <w:proofErr w:type="spellStart"/>
+      <w:r>
+        <w:t>processing</w:t>
+      </w:r>
+      <w:proofErr w:type="spellEnd"/>
+      <w:r>
+        <w:t xml:space="preserve"> monitor)?</w:t>
+      </w:r>
+    </w:p>
+    <w:p>
+      <w:r>
+        <w:t xml:space="preserve">C’est un programme qui contrôle les </w:t>
+      </w:r>
+      <w:proofErr w:type="spellStart"/>
+      <w:r>
+        <w:t>transfers</w:t>
+      </w:r>
+      <w:proofErr w:type="spellEnd"/>
+      <w:r>
+        <w:t xml:space="preserve"> de données entre les clients et les </w:t>
+      </w:r>
+      <w:proofErr w:type="gramStart"/>
+      <w:r>
+        <w:t>serveurs  pour</w:t>
+      </w:r>
+      <w:proofErr w:type="gramEnd"/>
+      <w:r>
+        <w:t xml:space="preserve"> offrir un environnement cohérent.</w:t>
       </w:r>
     </w:p>
     <w:p/>
@@ -558,8 +749,253 @@
     </w:p>
     <w:p/>
     <w:p>
+      <w:r>
+        <w:t>(</w:t>
+      </w:r>
+      <w:proofErr w:type="gramStart"/>
+      <w:r>
+        <w:t>attendre</w:t>
+      </w:r>
+      <w:proofErr w:type="gramEnd"/>
+      <w:r>
+        <w:t xml:space="preserve"> réponses du prof pour les composantes des SGBD)</w:t>
+      </w:r>
+    </w:p>
+    <w:p/>
+    <w:p>
+      <w:r>
+        <w:t>À quoi réfère l’abréviation « </w:t>
+      </w:r>
+      <w:proofErr w:type="spellStart"/>
+      <w:r>
+        <w:t>nist</w:t>
+      </w:r>
+      <w:proofErr w:type="spellEnd"/>
+      <w:r>
+        <w:t> »?</w:t>
+      </w:r>
+    </w:p>
+    <w:p>
+      <w:r>
+        <w:t xml:space="preserve">National Institute of Standard and </w:t>
+      </w:r>
+      <w:proofErr w:type="spellStart"/>
+      <w:r>
+        <w:t>Technology</w:t>
+      </w:r>
+      <w:proofErr w:type="spellEnd"/>
+    </w:p>
+    <w:p>
+      <w:r>
+        <w:lastRenderedPageBreak/>
+        <w:t xml:space="preserve">Qu’elle est la définition de l’infonuagique selon le </w:t>
+      </w:r>
+      <w:proofErr w:type="spellStart"/>
+      <w:r>
+        <w:t>nist</w:t>
+      </w:r>
+      <w:proofErr w:type="spellEnd"/>
+      <w:r>
+        <w:t>?</w:t>
+      </w:r>
+    </w:p>
+    <w:p>
+      <w:r>
+        <w:t>Modèle permettant un accès réseau omniprésent sur demande, ce réseau contient un ensemble partagé de ressources configurables (réseaux, serveurs, disques de sauvegarde, applications et services) qui peuvent être rapidement acheminé et mis en service avec un effort de gestion ou d’interaction minimale du fournisseur.</w:t>
+      </w:r>
+    </w:p>
+    <w:p/>
+    <w:p>
+      <w:r>
+        <w:t>Qu’elles sont les caractéristique clé de l’infonuagique?</w:t>
+      </w:r>
+    </w:p>
+    <w:p>
+      <w:r>
+        <w:t>Self-</w:t>
+      </w:r>
+      <w:r>
+        <w:t>Service sur demande.</w:t>
+      </w:r>
+    </w:p>
+    <w:p>
+      <w:r>
+        <w:t>Access à la totalité du réseau</w:t>
+      </w:r>
+    </w:p>
+    <w:p>
+      <w:r>
+        <w:t>Partage des ressources</w:t>
+      </w:r>
+    </w:p>
+    <w:p>
+      <w:r>
+        <w:t>Mise en place rapide</w:t>
+      </w:r>
+    </w:p>
+    <w:p/>
+    <w:p/>
+    <w:p>
+      <w:r>
+        <w:t>Qu’elles sont les avantages de l’infonuagique?</w:t>
+      </w:r>
+    </w:p>
+    <w:p>
+      <w:r>
+        <w:t>Réduction des coûts</w:t>
+      </w:r>
+    </w:p>
+    <w:p>
+      <w:r>
+        <w:t>Extensibilité/Agilité : Quand un projet débute on peut mettre en place le système et le retirer quand il est terminé.</w:t>
+      </w:r>
+    </w:p>
+    <w:p>
+      <w:r>
+        <w:t>Sécurité Amélioré </w:t>
+      </w:r>
+    </w:p>
+    <w:p>
+      <w:r>
+        <w:t>Fiabilité améliorée : le fournisseur peu donner du support 24/7</w:t>
+      </w:r>
+    </w:p>
+    <w:p>
+      <w:r>
+        <w:t>Donne accès à de nouvelles technologies</w:t>
+      </w:r>
+    </w:p>
+    <w:p>
+      <w:r>
+        <w:t xml:space="preserve">Développement plus rapide </w:t>
+      </w:r>
+    </w:p>
+    <w:p>
+      <w:r>
+        <w:t>Tests à grande échelle</w:t>
+      </w:r>
+    </w:p>
+    <w:p>
+      <w:r>
+        <w:t>Flexibilité : Permet aux utilisateurs d’accéder aux données à partir de portable cellulaire etc.</w:t>
+      </w:r>
+    </w:p>
+    <w:p>
+      <w:r>
+        <w:t>Augmente la compétitivité</w:t>
+      </w:r>
+    </w:p>
+    <w:p/>
+    <w:p>
+      <w:r>
+        <w:t>Qu’elles sont les risques liés à l’infonuagique?</w:t>
+      </w:r>
+    </w:p>
+    <w:p/>
+    <w:p>
+      <w:r>
+        <w:t>Dépendance au réseau : Les pannes vont empêcher l’accès au réseau.</w:t>
+      </w:r>
+    </w:p>
+    <w:p>
+      <w:r>
+        <w:t>Dépendance au système : L’organisation va dépendre de la disponibilité et de la fiabilité des systèmes infonuagique.</w:t>
+      </w:r>
+    </w:p>
+    <w:p>
+      <w:r>
+        <w:lastRenderedPageBreak/>
+        <w:t>Dépendance au fournisseur du système : idéalement, le fournisseur ne fera jamais faillite ou ne sera pas acheté par une compagnie plus grande.</w:t>
+      </w:r>
+    </w:p>
+    <w:p>
+      <w:r>
+        <w:t xml:space="preserve">Manque de contrôle : En envoyant les données à un système géré par un fournisseur nuage nous n’avons plus le control complet </w:t>
+      </w:r>
+      <w:r>
+        <w:t>sur l</w:t>
+      </w:r>
+      <w:r>
+        <w:t>es données.</w:t>
+      </w:r>
+    </w:p>
+    <w:p>
+      <w:r>
+        <w:t>Manque d’informations sur les traitements (transparence) : Le manque d’information sur les opérations de traitement d’un service nuage cause des risques.</w:t>
+      </w:r>
+    </w:p>
+    <w:p/>
+    <w:p/>
+    <w:p/>
+    <w:p>
+      <w:r>
+        <w:t>Que représente l’abréviation Saas?</w:t>
+      </w:r>
+    </w:p>
+    <w:p>
+      <w:r>
+        <w:t xml:space="preserve">Software as </w:t>
+      </w:r>
+      <w:proofErr w:type="gramStart"/>
+      <w:r>
+        <w:t>a</w:t>
+      </w:r>
+      <w:proofErr w:type="gramEnd"/>
+      <w:r>
+        <w:t xml:space="preserve"> service</w:t>
+      </w:r>
+    </w:p>
+    <w:p/>
+    <w:p>
+      <w:r>
+        <w:t>À quel type de service infonuagique chaque lettre correspond?</w:t>
+      </w:r>
       <w:bookmarkStart w:id="0" w:name="_GoBack"/>
       <w:bookmarkEnd w:id="0"/>
+    </w:p>
+    <w:p>
+      <w:r>
+        <w:rPr>
+          <w:noProof/>
+        </w:rPr>
+        <w:drawing>
+          <wp:inline distT="0" distB="8890" distL="0" distR="1270" wp14:anchorId="143536B9" wp14:editId="5881007E">
+            <wp:extent cx="4589780" cy="3648710"/>
+            <wp:effectExtent l="0" t="0" r="0" b="0"/>
+            <wp:docPr id="23" name="Image 28"/>
+            <wp:cNvGraphicFramePr>
+              <a:graphicFrameLocks xmlns:a="http://schemas.openxmlformats.org/drawingml/2006/main" noChangeAspect="1"/>
+            </wp:cNvGraphicFramePr>
+            <a:graphic xmlns:a="http://schemas.openxmlformats.org/drawingml/2006/main">
+              <a:graphicData uri="http://schemas.openxmlformats.org/drawingml/2006/picture">
+                <pic:pic xmlns:pic="http://schemas.openxmlformats.org/drawingml/2006/picture">
+                  <pic:nvPicPr>
+                    <pic:cNvPr id="23" name="Image 28"/>
+                    <pic:cNvPicPr>
+                      <a:picLocks noChangeAspect="1" noChangeArrowheads="1"/>
+                    </pic:cNvPicPr>
+                  </pic:nvPicPr>
+                  <pic:blipFill>
+                    <a:blip r:embed="rId7"/>
+                    <a:stretch>
+                      <a:fillRect/>
+                    </a:stretch>
+                  </pic:blipFill>
+                  <pic:spPr bwMode="auto">
+                    <a:xfrm>
+                      <a:off x="0" y="0"/>
+                      <a:ext cx="4589780" cy="3648710"/>
+                    </a:xfrm>
+                    <a:prstGeom prst="rect">
+                      <a:avLst/>
+                    </a:prstGeom>
+                  </pic:spPr>
+                </pic:pic>
+              </a:graphicData>
+            </a:graphic>
+          </wp:inline>
+        </w:drawing>
+      </w:r>
     </w:p>
     <w:p/>
     <w:p/>
@@ -591,7 +1027,7 @@
       </w:pPr>
     </w:pPrDefault>
   </w:docDefaults>
-  <w:latentStyles w:defLockedState="0" w:defUIPriority="99" w:defSemiHidden="0" w:defUnhideWhenUsed="0" w:defQFormat="0" w:count="376">
+  <w:latentStyles w:defLockedState="0" w:defUIPriority="99" w:defSemiHidden="0" w:defUnhideWhenUsed="0" w:defQFormat="0" w:count="375">
     <w:lsdException w:name="Normal" w:uiPriority="0" w:qFormat="1"/>
     <w:lsdException w:name="heading 1" w:uiPriority="9" w:qFormat="1"/>
     <w:lsdException w:name="heading 2" w:semiHidden="1" w:uiPriority="9" w:unhideWhenUsed="1" w:qFormat="1"/>
@@ -697,6 +1133,7 @@
     <w:lsdException w:name="HTML Sample" w:semiHidden="1" w:unhideWhenUsed="1"/>
     <w:lsdException w:name="HTML Typewriter" w:semiHidden="1" w:unhideWhenUsed="1"/>
     <w:lsdException w:name="HTML Variable" w:semiHidden="1" w:unhideWhenUsed="1"/>
+    <w:lsdException w:name="Normal Table" w:semiHidden="1" w:unhideWhenUsed="1"/>
     <w:lsdException w:name="annotation subject" w:semiHidden="1" w:unhideWhenUsed="1"/>
     <w:lsdException w:name="No List" w:semiHidden="1" w:unhideWhenUsed="1"/>
     <w:lsdException w:name="Outline List 1" w:semiHidden="1" w:unhideWhenUsed="1"/>
@@ -743,8 +1180,10 @@
     <w:lsdException w:name="Table Subtle 2" w:semiHidden="1" w:unhideWhenUsed="1"/>
     <w:lsdException w:name="Table Web 1" w:semiHidden="1" w:unhideWhenUsed="1"/>
     <w:lsdException w:name="Table Web 2" w:semiHidden="1" w:unhideWhenUsed="1"/>
+    <w:lsdException w:name="Table Web 3" w:semiHidden="1" w:unhideWhenUsed="1"/>
     <w:lsdException w:name="Balloon Text" w:semiHidden="1" w:unhideWhenUsed="1"/>
     <w:lsdException w:name="Table Grid" w:uiPriority="39"/>
+    <w:lsdException w:name="Table Theme" w:semiHidden="1" w:unhideWhenUsed="1"/>
     <w:lsdException w:name="Placeholder Text" w:semiHidden="1"/>
     <w:lsdException w:name="No Spacing" w:uiPriority="1" w:qFormat="1"/>
     <w:lsdException w:name="Light Shading" w:uiPriority="60"/>
@@ -964,7 +1403,6 @@
     <w:lsdException w:name="Smart Hyperlink" w:semiHidden="1" w:unhideWhenUsed="1"/>
     <w:lsdException w:name="Hashtag" w:semiHidden="1" w:unhideWhenUsed="1"/>
     <w:lsdException w:name="Unresolved Mention" w:semiHidden="1" w:unhideWhenUsed="1"/>
-    <w:lsdException w:name="Smart Link" w:semiHidden="1" w:unhideWhenUsed="1"/>
   </w:latentStyles>
   <w:style w:type="paragraph" w:default="1" w:styleId="Normal">
     <w:name w:val="Normal"/>
@@ -996,6 +1434,18 @@
     <w:uiPriority w:val="99"/>
     <w:semiHidden/>
     <w:unhideWhenUsed/>
+  </w:style>
+  <w:style w:type="character" w:styleId="Lienhypertexte">
+    <w:name w:val="Hyperlink"/>
+    <w:basedOn w:val="Policepardfaut"/>
+    <w:uiPriority w:val="99"/>
+    <w:semiHidden/>
+    <w:unhideWhenUsed/>
+    <w:rsid w:val="00867F01"/>
+    <w:rPr>
+      <w:color w:val="0000FF"/>
+      <w:u w:val="single"/>
+    </w:rPr>
   </w:style>
 </w:styles>
 </file>

</xml_diff>